<commit_message>
Aggiunti dei dati per il database
</commit_message>
<xml_diff>
--- a/3)Progettazione logica/TABELLA VINCOLI DI RIFERIMENTO.docx
+++ b/3)Progettazione logica/TABELLA VINCOLI DI RIFERIMENTO.docx
@@ -1395,6 +1395,98 @@
             <w:r>
               <w:rPr>
                 <w:rFonts w:ascii="Univers" w:hAnsi="Univers" w:cs="Times New Roman"/>
+                <w:noProof/>
+              </w:rPr>
+              <mc:AlternateContent>
+                <mc:Choice Requires="wps">
+                  <w:drawing>
+                    <wp:anchor distT="0" distB="0" distL="114300" distR="114300" simplePos="0" relativeHeight="251671552" behindDoc="0" locked="0" layoutInCell="1" allowOverlap="1" wp14:anchorId="7358F4C0" wp14:editId="59C8D628">
+                      <wp:simplePos x="0" y="0"/>
+                      <wp:positionH relativeFrom="column">
+                        <wp:posOffset>868680</wp:posOffset>
+                      </wp:positionH>
+                      <wp:positionV relativeFrom="paragraph">
+                        <wp:posOffset>31115</wp:posOffset>
+                      </wp:positionV>
+                      <wp:extent cx="283845" cy="146685"/>
+                      <wp:effectExtent l="0" t="19050" r="40005" b="43815"/>
+                      <wp:wrapNone/>
+                      <wp:docPr id="1" name="Freccia a destra 1"/>
+                      <wp:cNvGraphicFramePr/>
+                      <a:graphic xmlns:a="http://schemas.openxmlformats.org/drawingml/2006/main">
+                        <a:graphicData uri="http://schemas.microsoft.com/office/word/2010/wordprocessingShape">
+                          <wps:wsp>
+                            <wps:cNvSpPr/>
+                            <wps:spPr>
+                              <a:xfrm>
+                                <a:off x="0" y="0"/>
+                                <a:ext cx="283845" cy="146685"/>
+                              </a:xfrm>
+                              <a:prstGeom prst="rightArrow">
+                                <a:avLst/>
+                              </a:prstGeom>
+                            </wps:spPr>
+                            <wps:style>
+                              <a:lnRef idx="2">
+                                <a:schemeClr val="accent1">
+                                  <a:shade val="50000"/>
+                                </a:schemeClr>
+                              </a:lnRef>
+                              <a:fillRef idx="1">
+                                <a:schemeClr val="accent1"/>
+                              </a:fillRef>
+                              <a:effectRef idx="0">
+                                <a:schemeClr val="accent1"/>
+                              </a:effectRef>
+                              <a:fontRef idx="minor">
+                                <a:schemeClr val="lt1"/>
+                              </a:fontRef>
+                            </wps:style>
+                            <wps:bodyPr rot="0" spcFirstLastPara="0" vertOverflow="overflow" horzOverflow="overflow" vert="horz" wrap="square" lIns="91440" tIns="45720" rIns="91440" bIns="45720" numCol="1" spcCol="0" rtlCol="0" fromWordArt="0" anchor="ctr" anchorCtr="0" forceAA="0" compatLnSpc="1">
+                              <a:prstTxWarp prst="textNoShape">
+                                <a:avLst/>
+                              </a:prstTxWarp>
+                              <a:noAutofit/>
+                            </wps:bodyPr>
+                          </wps:wsp>
+                        </a:graphicData>
+                      </a:graphic>
+                      <wp14:sizeRelH relativeFrom="margin">
+                        <wp14:pctWidth>0</wp14:pctWidth>
+                      </wp14:sizeRelH>
+                      <wp14:sizeRelV relativeFrom="margin">
+                        <wp14:pctHeight>0</wp14:pctHeight>
+                      </wp14:sizeRelV>
+                    </wp:anchor>
+                  </w:drawing>
+                </mc:Choice>
+                <mc:Fallback>
+                  <w:pict>
+                    <v:shapetype w14:anchorId="5AF8A121" id="_x0000_t13" coordsize="21600,21600" o:spt="13" adj="16200,5400" path="m@0,l@0@1,0@1,0@2@0@2@0,21600,21600,10800xe">
+                      <v:stroke joinstyle="miter"/>
+                      <v:formulas>
+                        <v:f eqn="val #0"/>
+                        <v:f eqn="val #1"/>
+                        <v:f eqn="sum height 0 #1"/>
+                        <v:f eqn="sum 10800 0 #1"/>
+                        <v:f eqn="sum width 0 #0"/>
+                        <v:f eqn="prod @4 @3 10800"/>
+                        <v:f eqn="sum width 0 @5"/>
+                      </v:formulas>
+                      <v:path o:connecttype="custom" o:connectlocs="@0,0;0,10800;@0,21600;21600,10800" o:connectangles="270,180,90,0" textboxrect="0,@1,@6,@2"/>
+                      <v:handles>
+                        <v:h position="#0,#1" xrange="0,21600" yrange="0,10800"/>
+                      </v:handles>
+                    </v:shapetype>
+                    <v:shape id="Freccia a destra 1" o:spid="_x0000_s1026" type="#_x0000_t13" style="position:absolute;margin-left:68.4pt;margin-top:2.45pt;width:22.35pt;height:11.55pt;z-index:251671552;visibility:visible;mso-wrap-style:square;mso-width-percent:0;mso-height-percent:0;mso-wrap-distance-left:9pt;mso-wrap-distance-top:0;mso-wrap-distance-right:9pt;mso-wrap-distance-bottom:0;mso-position-horizontal:absolute;mso-position-horizontal-relative:text;mso-position-vertical:absolute;mso-position-vertical-relative:text;mso-width-percent:0;mso-height-percent:0;mso-width-relative:margin;mso-height-relative:margin;v-text-anchor:middle" o:gfxdata="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" adj="16019" fillcolor="#4472c4 [3204]" strokecolor="#1f3763 [1604]" strokeweight="1pt"/>
+                  </w:pict>
+                </mc:Fallback>
+              </mc:AlternateContent>
+            </w:r>
+            <w:proofErr w:type="spellStart"/>
+            <w:r>
+              <w:rPr>
+                <w:rFonts w:ascii="Univers" w:hAnsi="Univers" w:cs="Times New Roman"/>
                 <w:u w:val="single"/>
               </w:rPr>
               <w:t>Codice</w:t>
@@ -1405,6 +1497,14 @@
                 <w:u w:val="single"/>
               </w:rPr>
               <w:t>_lav</w:t>
+            </w:r>
+            <w:proofErr w:type="spellEnd"/>
+            <w:r>
+              <w:rPr>
+                <w:rFonts w:ascii="Univers" w:hAnsi="Univers" w:cs="Times New Roman"/>
+                <w:u w:val="single"/>
+              </w:rPr>
+              <w:t xml:space="preserve"> </w:t>
             </w:r>
           </w:p>
         </w:tc>

</xml_diff>

<commit_message>
Tabella vincoli di riferimento + sql --> errore di battitura corretto
</commit_message>
<xml_diff>
--- a/3)Progettazione logica/TABELLA VINCOLI DI RIFERIMENTO.docx
+++ b/3)Progettazione logica/TABELLA VINCOLI DI RIFERIMENTO.docx
@@ -135,25 +135,7 @@
                 <w:b w:val="0"/>
                 <w:bCs w:val="0"/>
               </w:rPr>
-              <w:t xml:space="preserve">, Via, N_Civico, </w:t>
-            </w:r>
-            <w:proofErr w:type="gramStart"/>
-            <w:r>
-              <w:rPr>
-                <w:rFonts w:ascii="Univers" w:hAnsi="Univers" w:cs="Times New Roman"/>
-                <w:b w:val="0"/>
-                <w:bCs w:val="0"/>
-              </w:rPr>
-              <w:t>Citta</w:t>
-            </w:r>
-            <w:proofErr w:type="gramEnd"/>
-            <w:r>
-              <w:rPr>
-                <w:rFonts w:ascii="Univers" w:hAnsi="Univers" w:cs="Times New Roman"/>
-                <w:b w:val="0"/>
-                <w:bCs w:val="0"/>
-              </w:rPr>
-              <w:t>, CAP, Nome, Telefono, Email)</w:t>
+              <w:t>, Via, N_Civico, Citta, CAP, Nome, Telefono, Email)</w:t>
             </w:r>
           </w:p>
         </w:tc>
@@ -576,48 +558,27 @@
               <w:rPr>
                 <w:rFonts w:ascii="Univers" w:hAnsi="Univers" w:cs="Times New Roman"/>
               </w:rPr>
-              <w:t>Fornitore</w:t>
-            </w:r>
-            <w:r>
-              <w:rPr>
-                <w:rFonts w:ascii="Univers" w:hAnsi="Univers" w:cs="Times New Roman"/>
-                <w:b w:val="0"/>
-                <w:bCs w:val="0"/>
-              </w:rPr>
-              <w:t xml:space="preserve"> (</w:t>
-            </w:r>
-            <w:r>
-              <w:rPr>
-                <w:rFonts w:ascii="Univers" w:hAnsi="Univers" w:cs="Times New Roman"/>
-                <w:b w:val="0"/>
-                <w:bCs w:val="0"/>
-                <w:u w:val="single"/>
-              </w:rPr>
-              <w:t>Codice_forn</w:t>
-            </w:r>
-            <w:r>
-              <w:rPr>
-                <w:rFonts w:ascii="Univers" w:hAnsi="Univers" w:cs="Times New Roman"/>
-                <w:b w:val="0"/>
-                <w:bCs w:val="0"/>
-              </w:rPr>
-              <w:t xml:space="preserve">, tipologia, </w:t>
-            </w:r>
-            <w:r>
-              <w:rPr>
-                <w:rFonts w:ascii="Univers" w:hAnsi="Univers" w:cs="Times New Roman"/>
-                <w:b w:val="0"/>
-                <w:bCs w:val="0"/>
-                <w:i/>
-                <w:iCs/>
-              </w:rPr>
-              <w:t>Tipo_Pro</w:t>
-            </w:r>
-            <w:r>
-              <w:rPr>
-                <w:rFonts w:ascii="Univers" w:hAnsi="Univers" w:cs="Times New Roman"/>
-                <w:b w:val="0"/>
-                <w:bCs w:val="0"/>
+              <w:t>Fornitore (</w:t>
+            </w:r>
+            <w:proofErr w:type="spellStart"/>
+            <w:r>
+              <w:rPr>
+                <w:rFonts w:ascii="Univers" w:hAnsi="Univers" w:cs="Times New Roman"/>
+                <w:u w:val="single"/>
+              </w:rPr>
+              <w:t>Codice</w:t>
+            </w:r>
+            <w:r>
+              <w:rPr>
+                <w:rFonts w:ascii="Univers" w:hAnsi="Univers" w:cs="Times New Roman"/>
+                <w:u w:val="single"/>
+              </w:rPr>
+              <w:t>_forn</w:t>
+            </w:r>
+            <w:proofErr w:type="spellEnd"/>
+            <w:r>
+              <w:rPr>
+                <w:rFonts w:ascii="Univers" w:hAnsi="Univers" w:cs="Times New Roman"/>
               </w:rPr>
               <w:t>)</w:t>
             </w:r>
@@ -647,7 +608,7 @@
               <mc:AlternateContent>
                 <mc:Choice Requires="wps">
                   <w:drawing>
-                    <wp:anchor distT="0" distB="0" distL="114300" distR="114300" simplePos="0" relativeHeight="251661312" behindDoc="0" locked="0" layoutInCell="1" allowOverlap="1" wp14:anchorId="6B740898" wp14:editId="512613E2">
+                    <wp:anchor distT="0" distB="0" distL="114300" distR="114300" simplePos="0" relativeHeight="251673600" behindDoc="0" locked="0" layoutInCell="1" allowOverlap="1" wp14:anchorId="6B740898" wp14:editId="512613E2">
                       <wp:simplePos x="0" y="0"/>
                       <wp:positionH relativeFrom="column">
                         <wp:posOffset>871462</wp:posOffset>
@@ -703,7 +664,23 @@
                 </mc:Choice>
                 <mc:Fallback>
                   <w:pict>
-                    <v:shape w14:anchorId="799A2450" id="Freccia a destra 4" o:spid="_x0000_s1026" type="#_x0000_t13" style="position:absolute;margin-left:68.6pt;margin-top:1.8pt;width:20.8pt;height:9.15pt;z-index:251661312;visibility:visible;mso-wrap-style:square;mso-wrap-distance-left:9pt;mso-wrap-distance-top:0;mso-wrap-distance-right:9pt;mso-wrap-distance-bottom:0;mso-position-horizontal:absolute;mso-position-horizontal-relative:text;mso-position-vertical:absolute;mso-position-vertical-relative:text;v-text-anchor:middle" o:gfxdata="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" adj="16849" fillcolor="#4472c4 [3204]" strokecolor="#1f3763 [1604]" strokeweight="1pt"/>
+                    <v:shapetype w14:anchorId="5E6C5FC4" id="_x0000_t13" coordsize="21600,21600" o:spt="13" adj="16200,5400" path="m@0,l@0@1,0@1,0@2@0@2@0,21600,21600,10800xe">
+                      <v:stroke joinstyle="miter"/>
+                      <v:formulas>
+                        <v:f eqn="val #0"/>
+                        <v:f eqn="val #1"/>
+                        <v:f eqn="sum height 0 #1"/>
+                        <v:f eqn="sum 10800 0 #1"/>
+                        <v:f eqn="sum width 0 #0"/>
+                        <v:f eqn="prod @4 @3 10800"/>
+                        <v:f eqn="sum width 0 @5"/>
+                      </v:formulas>
+                      <v:path o:connecttype="custom" o:connectlocs="@0,0;0,10800;@0,21600;21600,10800" o:connectangles="270,180,90,0" textboxrect="0,@1,@6,@2"/>
+                      <v:handles>
+                        <v:h position="#0,#1" xrange="0,21600" yrange="0,10800"/>
+                      </v:handles>
+                    </v:shapetype>
+                    <v:shape id="Freccia a destra 4" o:spid="_x0000_s1026" type="#_x0000_t13" style="position:absolute;margin-left:68.6pt;margin-top:1.8pt;width:20.8pt;height:9.15pt;z-index:251673600;visibility:visible;mso-wrap-style:square;mso-wrap-distance-left:9pt;mso-wrap-distance-top:0;mso-wrap-distance-right:9pt;mso-wrap-distance-bottom:0;mso-position-horizontal:absolute;mso-position-horizontal-relative:text;mso-position-vertical:absolute;mso-position-vertical-relative:text;v-text-anchor:middle" o:gfxdata="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" adj="16849" fillcolor="#4472c4 [3204]" strokecolor="#1f3763 [1604]" strokeweight="1pt"/>
                   </w:pict>
                 </mc:Fallback>
               </mc:AlternateContent>
@@ -777,48 +754,37 @@
               <w:rPr>
                 <w:rFonts w:ascii="Univers" w:hAnsi="Univers" w:cs="Times New Roman"/>
               </w:rPr>
-              <w:t>Tipologia</w:t>
-            </w:r>
-            <w:r>
-              <w:rPr>
-                <w:rFonts w:ascii="Univers" w:hAnsi="Univers" w:cs="Times New Roman"/>
-                <w:b w:val="0"/>
-                <w:bCs w:val="0"/>
-              </w:rPr>
-              <w:t xml:space="preserve"> (</w:t>
-            </w:r>
-            <w:r>
-              <w:rPr>
-                <w:rFonts w:ascii="Univers" w:hAnsi="Univers" w:cs="Times New Roman"/>
-                <w:b w:val="0"/>
-                <w:bCs w:val="0"/>
-                <w:u w:val="single"/>
-              </w:rPr>
-              <w:t>Tipo_prod</w:t>
-            </w:r>
-            <w:r>
-              <w:rPr>
-                <w:rFonts w:ascii="Univers" w:hAnsi="Univers" w:cs="Times New Roman"/>
-                <w:b w:val="0"/>
-                <w:bCs w:val="0"/>
+              <w:t>Rifornimento(</w:t>
+            </w:r>
+            <w:proofErr w:type="spellStart"/>
+            <w:r>
+              <w:rPr>
+                <w:rFonts w:ascii="Univers" w:hAnsi="Univers" w:cs="Times New Roman"/>
+                <w:u w:val="single"/>
+              </w:rPr>
+              <w:t>Codice_fornitore</w:t>
+            </w:r>
+            <w:proofErr w:type="spellEnd"/>
+            <w:r>
+              <w:rPr>
+                <w:rFonts w:ascii="Univers" w:hAnsi="Univers" w:cs="Times New Roman"/>
+                <w:u w:val="single"/>
               </w:rPr>
               <w:t xml:space="preserve">, </w:t>
             </w:r>
-            <w:r>
-              <w:rPr>
-                <w:rFonts w:ascii="Univers" w:hAnsi="Univers" w:cs="Times New Roman"/>
-                <w:b w:val="0"/>
-                <w:bCs w:val="0"/>
-                <w:i/>
-                <w:iCs/>
-              </w:rPr>
-              <w:t>Fornitore</w:t>
-            </w:r>
-            <w:r>
-              <w:rPr>
-                <w:rFonts w:ascii="Univers" w:hAnsi="Univers" w:cs="Times New Roman"/>
-                <w:b w:val="0"/>
-                <w:bCs w:val="0"/>
+            <w:proofErr w:type="spellStart"/>
+            <w:r>
+              <w:rPr>
+                <w:rFonts w:ascii="Univers" w:hAnsi="Univers" w:cs="Times New Roman"/>
+                <w:u w:val="single"/>
+              </w:rPr>
+              <w:t>Tipo_fornitore</w:t>
+            </w:r>
+            <w:proofErr w:type="spellEnd"/>
+            <w:r>
+              <w:rPr>
+                <w:rFonts w:ascii="Univers" w:hAnsi="Univers" w:cs="Times New Roman"/>
+                <w:u w:val="single"/>
               </w:rPr>
               <w:t>)</w:t>
             </w:r>
@@ -840,6 +806,94 @@
                 <w:rFonts w:ascii="Univers" w:hAnsi="Univers" w:cs="Times New Roman"/>
               </w:rPr>
             </w:pPr>
+            <w:proofErr w:type="spellStart"/>
+            <w:r>
+              <w:rPr>
+                <w:rFonts w:ascii="Univers" w:hAnsi="Univers" w:cs="Times New Roman"/>
+              </w:rPr>
+              <w:t>Codice_fornitore</w:t>
+            </w:r>
+            <w:proofErr w:type="spellEnd"/>
+            <w:r>
+              <w:rPr>
+                <w:rFonts w:ascii="Univers" w:hAnsi="Univers" w:cs="Times New Roman"/>
+              </w:rPr>
+              <w:t xml:space="preserve"> </w:t>
+            </w:r>
+            <w:r>
+              <w:rPr>
+                <w:rFonts w:ascii="Univers" w:hAnsi="Univers" w:cs="Times New Roman"/>
+              </w:rPr>
+              <w:sym w:font="Wingdings" w:char="F0E0"/>
+            </w:r>
+            <w:r>
+              <w:rPr>
+                <w:rFonts w:ascii="Univers" w:hAnsi="Univers" w:cs="Times New Roman"/>
+              </w:rPr>
+              <w:t xml:space="preserve"> </w:t>
+            </w:r>
+            <w:proofErr w:type="spellStart"/>
+            <w:r>
+              <w:rPr>
+                <w:rFonts w:ascii="Univers" w:hAnsi="Univers" w:cs="Times New Roman"/>
+              </w:rPr>
+              <w:t>Fornitore.Codice_forn</w:t>
+            </w:r>
+            <w:proofErr w:type="spellEnd"/>
+          </w:p>
+          <w:p>
+            <w:pPr>
+              <w:cnfStyle w:val="000000100000" w:firstRow="0" w:lastRow="0" w:firstColumn="0" w:lastColumn="0" w:oddVBand="0" w:evenVBand="0" w:oddHBand="1" w:evenHBand="0" w:firstRowFirstColumn="0" w:firstRowLastColumn="0" w:lastRowFirstColumn="0" w:lastRowLastColumn="0"/>
+              <w:rPr>
+                <w:rFonts w:ascii="Univers" w:hAnsi="Univers" w:cs="Times New Roman"/>
+              </w:rPr>
+            </w:pPr>
+            <w:proofErr w:type="spellStart"/>
+            <w:r>
+              <w:rPr>
+                <w:rFonts w:ascii="Univers" w:hAnsi="Univers" w:cs="Times New Roman"/>
+              </w:rPr>
+              <w:t>Tipo_fornitore</w:t>
+            </w:r>
+            <w:proofErr w:type="spellEnd"/>
+            <w:r>
+              <w:rPr>
+                <w:rFonts w:ascii="Univers" w:hAnsi="Univers" w:cs="Times New Roman"/>
+              </w:rPr>
+              <w:t xml:space="preserve"> </w:t>
+            </w:r>
+            <w:r>
+              <w:rPr>
+                <w:rFonts w:ascii="Univers" w:hAnsi="Univers" w:cs="Times New Roman"/>
+              </w:rPr>
+              <w:sym w:font="Wingdings" w:char="F0E0"/>
+            </w:r>
+            <w:r>
+              <w:rPr>
+                <w:rFonts w:ascii="Univers" w:hAnsi="Univers" w:cs="Times New Roman"/>
+              </w:rPr>
+              <w:t xml:space="preserve"> Tipologia </w:t>
+            </w:r>
+            <w:r>
+              <w:rPr>
+                <w:rFonts w:ascii="Univers" w:hAnsi="Univers" w:cs="Times New Roman"/>
+              </w:rPr>
+              <w:sym w:font="Wingdings" w:char="F0E0"/>
+            </w:r>
+            <w:r>
+              <w:rPr>
+                <w:rFonts w:ascii="Univers" w:hAnsi="Univers" w:cs="Times New Roman"/>
+              </w:rPr>
+              <w:t xml:space="preserve"> </w:t>
+            </w:r>
+            <w:proofErr w:type="spellStart"/>
+            <w:r>
+              <w:rPr>
+                <w:rFonts w:ascii="Univers" w:hAnsi="Univers" w:cs="Times New Roman"/>
+              </w:rPr>
+              <w:t>Tipo_forn</w:t>
+            </w:r>
+            <w:proofErr w:type="spellEnd"/>
           </w:p>
         </w:tc>
       </w:tr>
@@ -860,42 +914,28 @@
             <w:pPr>
               <w:rPr>
                 <w:rFonts w:ascii="Univers" w:hAnsi="Univers" w:cs="Times New Roman"/>
-                <w:b w:val="0"/>
-                <w:bCs w:val="0"/>
-              </w:rPr>
-            </w:pPr>
-            <w:r>
-              <w:rPr>
-                <w:rFonts w:ascii="Univers" w:hAnsi="Univers" w:cs="Times New Roman"/>
-              </w:rPr>
-              <w:t>Contratto</w:t>
-            </w:r>
-            <w:r>
-              <w:rPr>
-                <w:rFonts w:ascii="Univers" w:hAnsi="Univers" w:cs="Times New Roman"/>
-                <w:b w:val="0"/>
-                <w:bCs w:val="0"/>
-              </w:rPr>
-              <w:t xml:space="preserve"> (</w:t>
-            </w:r>
-            <w:proofErr w:type="spellStart"/>
-            <w:r>
-              <w:rPr>
-                <w:rFonts w:ascii="Univers" w:hAnsi="Univers" w:cs="Times New Roman"/>
-                <w:b w:val="0"/>
-                <w:bCs w:val="0"/>
-                <w:u w:val="single"/>
-              </w:rPr>
-              <w:t>Codice_cont</w:t>
-            </w:r>
-            <w:proofErr w:type="spellEnd"/>
-            <w:r>
-              <w:rPr>
-                <w:rFonts w:ascii="Univers" w:hAnsi="Univers" w:cs="Times New Roman"/>
-                <w:b w:val="0"/>
-                <w:bCs w:val="0"/>
-              </w:rPr>
-              <w:t>, giorno, mese, anno)</w:t>
+              </w:rPr>
+            </w:pPr>
+            <w:r>
+              <w:rPr>
+                <w:rFonts w:ascii="Univers" w:hAnsi="Univers" w:cs="Times New Roman"/>
+              </w:rPr>
+              <w:t>Tipologia(</w:t>
+            </w:r>
+            <w:proofErr w:type="spellStart"/>
+            <w:r>
+              <w:rPr>
+                <w:rFonts w:ascii="Univers" w:hAnsi="Univers" w:cs="Times New Roman"/>
+                <w:u w:val="single"/>
+              </w:rPr>
+              <w:t>Tipo_forn</w:t>
+            </w:r>
+            <w:proofErr w:type="spellEnd"/>
+            <w:r>
+              <w:rPr>
+                <w:rFonts w:ascii="Univers" w:hAnsi="Univers" w:cs="Times New Roman"/>
+              </w:rPr>
+              <w:t>)</w:t>
             </w:r>
           </w:p>
         </w:tc>
@@ -950,6 +990,87 @@
               <w:rPr>
                 <w:rFonts w:ascii="Univers" w:hAnsi="Univers" w:cs="Times New Roman"/>
               </w:rPr>
+              <w:t>Contratto</w:t>
+            </w:r>
+            <w:r>
+              <w:rPr>
+                <w:rFonts w:ascii="Univers" w:hAnsi="Univers" w:cs="Times New Roman"/>
+                <w:b w:val="0"/>
+                <w:bCs w:val="0"/>
+              </w:rPr>
+              <w:t xml:space="preserve"> (</w:t>
+            </w:r>
+            <w:proofErr w:type="spellStart"/>
+            <w:r>
+              <w:rPr>
+                <w:rFonts w:ascii="Univers" w:hAnsi="Univers" w:cs="Times New Roman"/>
+                <w:b w:val="0"/>
+                <w:bCs w:val="0"/>
+                <w:u w:val="single"/>
+              </w:rPr>
+              <w:t>Codice_cont</w:t>
+            </w:r>
+            <w:proofErr w:type="spellEnd"/>
+            <w:r>
+              <w:rPr>
+                <w:rFonts w:ascii="Univers" w:hAnsi="Univers" w:cs="Times New Roman"/>
+                <w:b w:val="0"/>
+                <w:bCs w:val="0"/>
+              </w:rPr>
+              <w:t>, giorno, mese, anno)</w:t>
+            </w:r>
+          </w:p>
+        </w:tc>
+        <w:tc>
+          <w:tcPr>
+            <w:tcW w:w="5245" w:type="dxa"/>
+            <w:tcBorders>
+              <w:left w:val="double" w:sz="4" w:space="0" w:color="4472C4" w:themeColor="accent1"/>
+              <w:bottom w:val="double" w:sz="4" w:space="0" w:color="4472C4" w:themeColor="accent1"/>
+              <w:right w:val="double" w:sz="4" w:space="0" w:color="4472C4" w:themeColor="accent1"/>
+            </w:tcBorders>
+          </w:tcPr>
+          <w:p>
+            <w:pPr>
+              <w:cnfStyle w:val="000000100000" w:firstRow="0" w:lastRow="0" w:firstColumn="0" w:lastColumn="0" w:oddVBand="0" w:evenVBand="0" w:oddHBand="1" w:evenHBand="0" w:firstRowFirstColumn="0" w:firstRowLastColumn="0" w:lastRowFirstColumn="0" w:lastRowLastColumn="0"/>
+              <w:rPr>
+                <w:rFonts w:ascii="Univers" w:hAnsi="Univers" w:cs="Times New Roman"/>
+              </w:rPr>
+            </w:pPr>
+            <w:r>
+              <w:rPr>
+                <w:rFonts w:ascii="Univers" w:hAnsi="Univers" w:cs="Times New Roman"/>
+              </w:rPr>
+              <w:t>*</w:t>
+            </w:r>
+          </w:p>
+        </w:tc>
+      </w:tr>
+      <w:tr>
+        <w:trPr>
+          <w:trHeight w:val="240"/>
+        </w:trPr>
+        <w:tc>
+          <w:tcPr>
+            <w:cnfStyle w:val="001000000000" w:firstRow="0" w:lastRow="0" w:firstColumn="1" w:lastColumn="0" w:oddVBand="0" w:evenVBand="0" w:oddHBand="0" w:evenHBand="0" w:firstRowFirstColumn="0" w:firstRowLastColumn="0" w:lastRowFirstColumn="0" w:lastRowLastColumn="0"/>
+            <w:tcW w:w="4536" w:type="dxa"/>
+            <w:tcBorders>
+              <w:bottom w:val="double" w:sz="4" w:space="0" w:color="4472C4" w:themeColor="accent1"/>
+              <w:right w:val="double" w:sz="4" w:space="0" w:color="4472C4" w:themeColor="accent1"/>
+            </w:tcBorders>
+          </w:tcPr>
+          <w:p>
+            <w:pPr>
+              <w:rPr>
+                <w:rFonts w:ascii="Univers" w:hAnsi="Univers" w:cs="Times New Roman"/>
+                <w:b w:val="0"/>
+                <w:bCs w:val="0"/>
+              </w:rPr>
+            </w:pPr>
+            <w:r>
+              <w:rPr>
+                <w:rFonts w:ascii="Univers" w:hAnsi="Univers" w:cs="Times New Roman"/>
+              </w:rPr>
               <w:t>ContrattoAcquisto</w:t>
             </w:r>
             <w:r>
@@ -1008,7 +1129,7 @@
           </w:tcPr>
           <w:p>
             <w:pPr>
-              <w:cnfStyle w:val="000000100000" w:firstRow="0" w:lastRow="0" w:firstColumn="0" w:lastColumn="0" w:oddVBand="0" w:evenVBand="0" w:oddHBand="1" w:evenHBand="0" w:firstRowFirstColumn="0" w:firstRowLastColumn="0" w:lastRowFirstColumn="0" w:lastRowLastColumn="0"/>
+              <w:cnfStyle w:val="000000000000" w:firstRow="0" w:lastRow="0" w:firstColumn="0" w:lastColumn="0" w:oddVBand="0" w:evenVBand="0" w:oddHBand="0" w:evenHBand="0" w:firstRowFirstColumn="0" w:firstRowLastColumn="0" w:lastRowFirstColumn="0" w:lastRowLastColumn="0"/>
               <w:rPr>
                 <w:rFonts w:ascii="Univers" w:hAnsi="Univers" w:cs="Times New Roman"/>
               </w:rPr>
@@ -1021,7 +1142,7 @@
               <mc:AlternateContent>
                 <mc:Choice Requires="wps">
                   <w:drawing>
-                    <wp:anchor distT="0" distB="0" distL="114300" distR="114300" simplePos="0" relativeHeight="251665408" behindDoc="0" locked="0" layoutInCell="1" allowOverlap="1" wp14:anchorId="2E3F482F" wp14:editId="5CD9AA00">
+                    <wp:anchor distT="0" distB="0" distL="114300" distR="114300" simplePos="0" relativeHeight="251674624" behindDoc="0" locked="0" layoutInCell="1" allowOverlap="1" wp14:anchorId="2E3F482F" wp14:editId="5CD9AA00">
                       <wp:simplePos x="0" y="0"/>
                       <wp:positionH relativeFrom="column">
                         <wp:posOffset>872424</wp:posOffset>
@@ -1083,7 +1204,7 @@
                 </mc:Choice>
                 <mc:Fallback>
                   <w:pict>
-                    <v:shape w14:anchorId="7E51D826" id="Freccia a destra 10" o:spid="_x0000_s1026" type="#_x0000_t13" style="position:absolute;margin-left:68.7pt;margin-top:2.6pt;width:21.65pt;height:11pt;z-index:251665408;visibility:visible;mso-wrap-style:square;mso-width-percent:0;mso-height-percent:0;mso-wrap-distance-left:9pt;mso-wrap-distance-top:0;mso-wrap-distance-right:9pt;mso-wrap-distance-bottom:0;mso-position-horizontal:absolute;mso-position-horizontal-relative:text;mso-position-vertical:absolute;mso-position-vertical-relative:text;mso-width-percent:0;mso-height-percent:0;mso-width-relative:margin;mso-height-relative:margin;v-text-anchor:middle" o:gfxdata="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" adj="16118" fillcolor="#4472c4 [3204]" strokecolor="#1f3763 [1604]" strokeweight="1pt"/>
+                    <v:shape w14:anchorId="5167F589" id="Freccia a destra 10" o:spid="_x0000_s1026" type="#_x0000_t13" style="position:absolute;margin-left:68.7pt;margin-top:2.6pt;width:21.65pt;height:11pt;z-index:251674624;visibility:visible;mso-wrap-style:square;mso-width-percent:0;mso-height-percent:0;mso-wrap-distance-left:9pt;mso-wrap-distance-top:0;mso-wrap-distance-right:9pt;mso-wrap-distance-bottom:0;mso-position-horizontal:absolute;mso-position-horizontal-relative:text;mso-position-vertical:absolute;mso-position-vertical-relative:text;mso-width-percent:0;mso-height-percent:0;mso-width-relative:margin;mso-height-relative:margin;v-text-anchor:middle" o:gfxdata="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" adj="16118" fillcolor="#4472c4 [3204]" strokecolor="#1f3763 [1604]" strokeweight="1pt"/>
                   </w:pict>
                 </mc:Fallback>
               </mc:AlternateContent>
@@ -1113,6 +1234,7 @@
       </w:tr>
       <w:tr>
         <w:trPr>
+          <w:cnfStyle w:val="000000100000" w:firstRow="0" w:lastRow="0" w:firstColumn="0" w:lastColumn="0" w:oddVBand="0" w:evenVBand="0" w:oddHBand="1" w:evenHBand="0" w:firstRowFirstColumn="0" w:firstRowLastColumn="0" w:lastRowFirstColumn="0" w:lastRowLastColumn="0"/>
           <w:trHeight w:val="240"/>
         </w:trPr>
         <w:tc>
@@ -1194,7 +1316,7 @@
           </w:tcPr>
           <w:p>
             <w:pPr>
-              <w:cnfStyle w:val="000000000000" w:firstRow="0" w:lastRow="0" w:firstColumn="0" w:lastColumn="0" w:oddVBand="0" w:evenVBand="0" w:oddHBand="0" w:evenHBand="0" w:firstRowFirstColumn="0" w:firstRowLastColumn="0" w:lastRowFirstColumn="0" w:lastRowLastColumn="0"/>
+              <w:cnfStyle w:val="000000100000" w:firstRow="0" w:lastRow="0" w:firstColumn="0" w:lastColumn="0" w:oddVBand="0" w:evenVBand="0" w:oddHBand="1" w:evenHBand="0" w:firstRowFirstColumn="0" w:firstRowLastColumn="0" w:lastRowFirstColumn="0" w:lastRowLastColumn="0"/>
               <w:rPr>
                 <w:rFonts w:ascii="Univers" w:hAnsi="Univers" w:cs="Times New Roman"/>
               </w:rPr>
@@ -1207,7 +1329,7 @@
               <mc:AlternateContent>
                 <mc:Choice Requires="wps">
                   <w:drawing>
-                    <wp:anchor distT="0" distB="0" distL="114300" distR="114300" simplePos="0" relativeHeight="251669504" behindDoc="0" locked="0" layoutInCell="1" allowOverlap="1" wp14:anchorId="0B719CF8" wp14:editId="50B3B904">
+                    <wp:anchor distT="0" distB="0" distL="114300" distR="114300" simplePos="0" relativeHeight="251675648" behindDoc="0" locked="0" layoutInCell="1" allowOverlap="1" wp14:anchorId="0B719CF8" wp14:editId="50B3B904">
                       <wp:simplePos x="0" y="0"/>
                       <wp:positionH relativeFrom="column">
                         <wp:posOffset>877570</wp:posOffset>
@@ -1269,7 +1391,7 @@
                 </mc:Choice>
                 <mc:Fallback>
                   <w:pict>
-                    <v:shape w14:anchorId="29307AD6" id="Freccia a destra 12" o:spid="_x0000_s1026" type="#_x0000_t13" style="position:absolute;margin-left:69.1pt;margin-top:2.9pt;width:21.65pt;height:11pt;z-index:251669504;visibility:visible;mso-wrap-style:square;mso-width-percent:0;mso-height-percent:0;mso-wrap-distance-left:9pt;mso-wrap-distance-top:0;mso-wrap-distance-right:9pt;mso-wrap-distance-bottom:0;mso-position-horizontal:absolute;mso-position-horizontal-relative:text;mso-position-vertical:absolute;mso-position-vertical-relative:text;mso-width-percent:0;mso-height-percent:0;mso-width-relative:margin;mso-height-relative:margin;v-text-anchor:middle" o:gfxdata="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" adj="16118" fillcolor="#4472c4 [3204]" strokecolor="#1f3763 [1604]" strokeweight="1pt"/>
+                    <v:shape w14:anchorId="28B02DC5" id="Freccia a destra 12" o:spid="_x0000_s1026" type="#_x0000_t13" style="position:absolute;margin-left:69.1pt;margin-top:2.9pt;width:21.65pt;height:11pt;z-index:251675648;visibility:visible;mso-wrap-style:square;mso-width-percent:0;mso-height-percent:0;mso-wrap-distance-left:9pt;mso-wrap-distance-top:0;mso-wrap-distance-right:9pt;mso-wrap-distance-bottom:0;mso-position-horizontal:absolute;mso-position-horizontal-relative:text;mso-position-vertical:absolute;mso-position-vertical-relative:text;mso-width-percent:0;mso-height-percent:0;mso-width-relative:margin;mso-height-relative:margin;v-text-anchor:middle" o:gfxdata="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" adj="16118" fillcolor="#4472c4 [3204]" strokecolor="#1f3763 [1604]" strokeweight="1pt"/>
                   </w:pict>
                 </mc:Fallback>
               </mc:AlternateContent>
@@ -1300,6 +1422,142 @@
               </w:rPr>
               <w:t>Contratto.Codice_cont</w:t>
             </w:r>
+          </w:p>
+        </w:tc>
+      </w:tr>
+      <w:tr>
+        <w:trPr>
+          <w:trHeight w:val="240"/>
+        </w:trPr>
+        <w:tc>
+          <w:tcPr>
+            <w:cnfStyle w:val="001000000000" w:firstRow="0" w:lastRow="0" w:firstColumn="1" w:lastColumn="0" w:oddVBand="0" w:evenVBand="0" w:oddHBand="0" w:evenHBand="0" w:firstRowFirstColumn="0" w:firstRowLastColumn="0" w:lastRowFirstColumn="0" w:lastRowLastColumn="0"/>
+            <w:tcW w:w="4536" w:type="dxa"/>
+            <w:tcBorders>
+              <w:bottom w:val="double" w:sz="4" w:space="0" w:color="4472C4" w:themeColor="accent1"/>
+              <w:right w:val="double" w:sz="4" w:space="0" w:color="4472C4" w:themeColor="accent1"/>
+            </w:tcBorders>
+          </w:tcPr>
+          <w:p>
+            <w:pPr>
+              <w:rPr>
+                <w:rFonts w:ascii="Univers" w:hAnsi="Univers" w:cs="Times New Roman"/>
+                <w:b w:val="0"/>
+                <w:bCs w:val="0"/>
+              </w:rPr>
+            </w:pPr>
+            <w:r>
+              <w:rPr>
+                <w:rFonts w:ascii="Univers" w:hAnsi="Univers" w:cs="Times New Roman"/>
+              </w:rPr>
+              <w:t>ContrattoLavoro</w:t>
+            </w:r>
+            <w:r>
+              <w:rPr>
+                <w:rFonts w:ascii="Univers" w:hAnsi="Univers" w:cs="Times New Roman"/>
+                <w:b w:val="0"/>
+                <w:bCs w:val="0"/>
+              </w:rPr>
+              <w:t xml:space="preserve"> (</w:t>
+            </w:r>
+            <w:r>
+              <w:rPr>
+                <w:rFonts w:ascii="Univers" w:hAnsi="Univers" w:cs="Times New Roman"/>
+                <w:b w:val="0"/>
+                <w:bCs w:val="0"/>
+                <w:u w:val="single"/>
+              </w:rPr>
+              <w:t>Codice_lav</w:t>
+            </w:r>
+            <w:r>
+              <w:rPr>
+                <w:rFonts w:ascii="Univers" w:hAnsi="Univers" w:cs="Times New Roman"/>
+                <w:b w:val="0"/>
+                <w:bCs w:val="0"/>
+              </w:rPr>
+              <w:t xml:space="preserve">, stipendio, durata, </w:t>
+            </w:r>
+            <w:r>
+              <w:rPr>
+                <w:rFonts w:ascii="Univers" w:hAnsi="Univers" w:cs="Times New Roman"/>
+                <w:b w:val="0"/>
+                <w:bCs w:val="0"/>
+                <w:i/>
+                <w:iCs/>
+              </w:rPr>
+              <w:t>Dipendente</w:t>
+            </w:r>
+            <w:r>
+              <w:rPr>
+                <w:rFonts w:ascii="Univers" w:hAnsi="Univers" w:cs="Times New Roman"/>
+                <w:b w:val="0"/>
+                <w:bCs w:val="0"/>
+              </w:rPr>
+              <w:t>)</w:t>
+            </w:r>
+          </w:p>
+        </w:tc>
+        <w:tc>
+          <w:tcPr>
+            <w:tcW w:w="5245" w:type="dxa"/>
+            <w:tcBorders>
+              <w:left w:val="double" w:sz="4" w:space="0" w:color="4472C4" w:themeColor="accent1"/>
+              <w:bottom w:val="double" w:sz="4" w:space="0" w:color="4472C4" w:themeColor="accent1"/>
+              <w:right w:val="double" w:sz="4" w:space="0" w:color="4472C4" w:themeColor="accent1"/>
+            </w:tcBorders>
+          </w:tcPr>
+          <w:p>
+            <w:pPr>
+              <w:cnfStyle w:val="000000000000" w:firstRow="0" w:lastRow="0" w:firstColumn="0" w:lastColumn="0" w:oddVBand="0" w:evenVBand="0" w:oddHBand="0" w:evenHBand="0" w:firstRowFirstColumn="0" w:firstRowLastColumn="0" w:lastRowFirstColumn="0" w:lastRowLastColumn="0"/>
+              <w:rPr>
+                <w:rFonts w:ascii="Univers" w:hAnsi="Univers" w:cs="Times New Roman"/>
+              </w:rPr>
+            </w:pPr>
+            <w:proofErr w:type="spellStart"/>
+            <w:r>
+              <w:rPr>
+                <w:rFonts w:ascii="Univers" w:hAnsi="Univers" w:cs="Times New Roman"/>
+                <w:u w:val="single"/>
+              </w:rPr>
+              <w:t>Codice</w:t>
+            </w:r>
+            <w:r>
+              <w:rPr>
+                <w:rFonts w:ascii="Univers" w:hAnsi="Univers" w:cs="Times New Roman"/>
+                <w:u w:val="single"/>
+              </w:rPr>
+              <w:t>_lav</w:t>
+            </w:r>
+            <w:proofErr w:type="spellEnd"/>
+            <w:r>
+              <w:rPr>
+                <w:rFonts w:ascii="Univers" w:hAnsi="Univers" w:cs="Times New Roman"/>
+                <w:u w:val="single"/>
+              </w:rPr>
+              <w:t xml:space="preserve"> </w:t>
+            </w:r>
+            <w:r>
+              <w:rPr>
+                <w:rFonts w:ascii="Univers" w:hAnsi="Univers" w:cs="Times New Roman"/>
+                <w:u w:val="single"/>
+              </w:rPr>
+              <w:sym w:font="Wingdings" w:char="F0E0"/>
+            </w:r>
+            <w:r>
+              <w:rPr>
+                <w:rFonts w:ascii="Univers" w:hAnsi="Univers" w:cs="Times New Roman"/>
+                <w:u w:val="single"/>
+              </w:rPr>
+              <w:t xml:space="preserve"> </w:t>
+            </w:r>
+            <w:proofErr w:type="spellStart"/>
+            <w:r>
+              <w:rPr>
+                <w:rFonts w:ascii="Univers" w:hAnsi="Univers" w:cs="Times New Roman"/>
+              </w:rPr>
+              <w:t>Contratto.Codice_cont</w:t>
+            </w:r>
+            <w:proofErr w:type="spellEnd"/>
           </w:p>
         </w:tc>
       </w:tr>
@@ -1329,7 +1587,7 @@
               <w:rPr>
                 <w:rFonts w:ascii="Univers" w:hAnsi="Univers" w:cs="Times New Roman"/>
               </w:rPr>
-              <w:t>ContrattoLavoro</w:t>
+              <w:t>Materiale</w:t>
             </w:r>
             <w:r>
               <w:rPr>
@@ -1346,33 +1604,51 @@
                 <w:bCs w:val="0"/>
                 <w:u w:val="single"/>
               </w:rPr>
-              <w:t>Codice_lav</w:t>
-            </w:r>
-            <w:r>
-              <w:rPr>
-                <w:rFonts w:ascii="Univers" w:hAnsi="Univers" w:cs="Times New Roman"/>
-                <w:b w:val="0"/>
-                <w:bCs w:val="0"/>
-              </w:rPr>
-              <w:t xml:space="preserve">, stipendio, durata, </w:t>
-            </w:r>
-            <w:r>
-              <w:rPr>
-                <w:rFonts w:ascii="Univers" w:hAnsi="Univers" w:cs="Times New Roman"/>
-                <w:b w:val="0"/>
-                <w:bCs w:val="0"/>
-                <w:i/>
-                <w:iCs/>
-              </w:rPr>
-              <w:t>Dipendente</w:t>
-            </w:r>
-            <w:r>
-              <w:rPr>
-                <w:rFonts w:ascii="Univers" w:hAnsi="Univers" w:cs="Times New Roman"/>
-                <w:b w:val="0"/>
-                <w:bCs w:val="0"/>
-              </w:rPr>
-              <w:t>)</w:t>
+              <w:t>Codice_mat</w:t>
+            </w:r>
+            <w:r>
+              <w:rPr>
+                <w:rFonts w:ascii="Univers" w:hAnsi="Univers" w:cs="Times New Roman"/>
+                <w:b w:val="0"/>
+                <w:bCs w:val="0"/>
+              </w:rPr>
+              <w:t xml:space="preserve">, settore, ripiano, scaffale, </w:t>
+            </w:r>
+            <w:proofErr w:type="spellStart"/>
+            <w:r>
+              <w:rPr>
+                <w:rFonts w:ascii="Univers" w:hAnsi="Univers" w:cs="Times New Roman"/>
+                <w:b w:val="0"/>
+                <w:bCs w:val="0"/>
+              </w:rPr>
+              <w:t>altre_spec</w:t>
+            </w:r>
+            <w:proofErr w:type="spellEnd"/>
+            <w:r>
+              <w:rPr>
+                <w:rFonts w:ascii="Univers" w:hAnsi="Univers" w:cs="Times New Roman"/>
+                <w:b w:val="0"/>
+                <w:bCs w:val="0"/>
+              </w:rPr>
+              <w:t xml:space="preserve">, colore, prezzo, tipologia, </w:t>
+            </w:r>
+            <w:proofErr w:type="spellStart"/>
+            <w:r>
+              <w:rPr>
+                <w:rFonts w:ascii="Univers" w:hAnsi="Univers" w:cs="Times New Roman"/>
+                <w:b w:val="0"/>
+                <w:bCs w:val="0"/>
+              </w:rPr>
+              <w:t>quantita</w:t>
+            </w:r>
+            <w:proofErr w:type="spellEnd"/>
+            <w:r>
+              <w:rPr>
+                <w:rFonts w:ascii="Univers" w:hAnsi="Univers" w:cs="Times New Roman"/>
+                <w:b w:val="0"/>
+                <w:bCs w:val="0"/>
+              </w:rPr>
+              <w:t xml:space="preserve">) </w:t>
             </w:r>
           </w:p>
         </w:tc>
@@ -1395,116 +1671,8 @@
             <w:r>
               <w:rPr>
                 <w:rFonts w:ascii="Univers" w:hAnsi="Univers" w:cs="Times New Roman"/>
-                <w:noProof/>
-              </w:rPr>
-              <mc:AlternateContent>
-                <mc:Choice Requires="wps">
-                  <w:drawing>
-                    <wp:anchor distT="0" distB="0" distL="114300" distR="114300" simplePos="0" relativeHeight="251671552" behindDoc="0" locked="0" layoutInCell="1" allowOverlap="1" wp14:anchorId="7358F4C0" wp14:editId="59C8D628">
-                      <wp:simplePos x="0" y="0"/>
-                      <wp:positionH relativeFrom="column">
-                        <wp:posOffset>868680</wp:posOffset>
-                      </wp:positionH>
-                      <wp:positionV relativeFrom="paragraph">
-                        <wp:posOffset>31115</wp:posOffset>
-                      </wp:positionV>
-                      <wp:extent cx="283845" cy="146685"/>
-                      <wp:effectExtent l="0" t="19050" r="40005" b="43815"/>
-                      <wp:wrapNone/>
-                      <wp:docPr id="1" name="Freccia a destra 1"/>
-                      <wp:cNvGraphicFramePr/>
-                      <a:graphic xmlns:a="http://schemas.openxmlformats.org/drawingml/2006/main">
-                        <a:graphicData uri="http://schemas.microsoft.com/office/word/2010/wordprocessingShape">
-                          <wps:wsp>
-                            <wps:cNvSpPr/>
-                            <wps:spPr>
-                              <a:xfrm>
-                                <a:off x="0" y="0"/>
-                                <a:ext cx="283845" cy="146685"/>
-                              </a:xfrm>
-                              <a:prstGeom prst="rightArrow">
-                                <a:avLst/>
-                              </a:prstGeom>
-                            </wps:spPr>
-                            <wps:style>
-                              <a:lnRef idx="2">
-                                <a:schemeClr val="accent1">
-                                  <a:shade val="50000"/>
-                                </a:schemeClr>
-                              </a:lnRef>
-                              <a:fillRef idx="1">
-                                <a:schemeClr val="accent1"/>
-                              </a:fillRef>
-                              <a:effectRef idx="0">
-                                <a:schemeClr val="accent1"/>
-                              </a:effectRef>
-                              <a:fontRef idx="minor">
-                                <a:schemeClr val="lt1"/>
-                              </a:fontRef>
-                            </wps:style>
-                            <wps:bodyPr rot="0" spcFirstLastPara="0" vertOverflow="overflow" horzOverflow="overflow" vert="horz" wrap="square" lIns="91440" tIns="45720" rIns="91440" bIns="45720" numCol="1" spcCol="0" rtlCol="0" fromWordArt="0" anchor="ctr" anchorCtr="0" forceAA="0" compatLnSpc="1">
-                              <a:prstTxWarp prst="textNoShape">
-                                <a:avLst/>
-                              </a:prstTxWarp>
-                              <a:noAutofit/>
-                            </wps:bodyPr>
-                          </wps:wsp>
-                        </a:graphicData>
-                      </a:graphic>
-                      <wp14:sizeRelH relativeFrom="margin">
-                        <wp14:pctWidth>0</wp14:pctWidth>
-                      </wp14:sizeRelH>
-                      <wp14:sizeRelV relativeFrom="margin">
-                        <wp14:pctHeight>0</wp14:pctHeight>
-                      </wp14:sizeRelV>
-                    </wp:anchor>
-                  </w:drawing>
-                </mc:Choice>
-                <mc:Fallback>
-                  <w:pict>
-                    <v:shapetype w14:anchorId="5AF8A121" id="_x0000_t13" coordsize="21600,21600" o:spt="13" adj="16200,5400" path="m@0,l@0@1,0@1,0@2@0@2@0,21600,21600,10800xe">
-                      <v:stroke joinstyle="miter"/>
-                      <v:formulas>
-                        <v:f eqn="val #0"/>
-                        <v:f eqn="val #1"/>
-                        <v:f eqn="sum height 0 #1"/>
-                        <v:f eqn="sum 10800 0 #1"/>
-                        <v:f eqn="sum width 0 #0"/>
-                        <v:f eqn="prod @4 @3 10800"/>
-                        <v:f eqn="sum width 0 @5"/>
-                      </v:formulas>
-                      <v:path o:connecttype="custom" o:connectlocs="@0,0;0,10800;@0,21600;21600,10800" o:connectangles="270,180,90,0" textboxrect="0,@1,@6,@2"/>
-                      <v:handles>
-                        <v:h position="#0,#1" xrange="0,21600" yrange="0,10800"/>
-                      </v:handles>
-                    </v:shapetype>
-                    <v:shape id="Freccia a destra 1" o:spid="_x0000_s1026" type="#_x0000_t13" style="position:absolute;margin-left:68.4pt;margin-top:2.45pt;width:22.35pt;height:11.55pt;z-index:251671552;visibility:visible;mso-wrap-style:square;mso-width-percent:0;mso-height-percent:0;mso-wrap-distance-left:9pt;mso-wrap-distance-top:0;mso-wrap-distance-right:9pt;mso-wrap-distance-bottom:0;mso-position-horizontal:absolute;mso-position-horizontal-relative:text;mso-position-vertical:absolute;mso-position-vertical-relative:text;mso-width-percent:0;mso-height-percent:0;mso-width-relative:margin;mso-height-relative:margin;v-text-anchor:middle" o:gfxdata="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" adj="16019" fillcolor="#4472c4 [3204]" strokecolor="#1f3763 [1604]" strokeweight="1pt"/>
-                  </w:pict>
-                </mc:Fallback>
-              </mc:AlternateContent>
-            </w:r>
-            <w:proofErr w:type="spellStart"/>
-            <w:r>
-              <w:rPr>
-                <w:rFonts w:ascii="Univers" w:hAnsi="Univers" w:cs="Times New Roman"/>
-                <w:u w:val="single"/>
-              </w:rPr>
-              <w:t>Codice</w:t>
-            </w:r>
-            <w:r>
-              <w:rPr>
-                <w:rFonts w:ascii="Univers" w:hAnsi="Univers" w:cs="Times New Roman"/>
-                <w:u w:val="single"/>
-              </w:rPr>
-              <w:t>_lav</w:t>
-            </w:r>
-            <w:proofErr w:type="spellEnd"/>
-            <w:r>
-              <w:rPr>
-                <w:rFonts w:ascii="Univers" w:hAnsi="Univers" w:cs="Times New Roman"/>
-                <w:u w:val="single"/>
-              </w:rPr>
-              <w:t xml:space="preserve"> </w:t>
+              </w:rPr>
+              <w:t>*</w:t>
             </w:r>
           </w:p>
         </w:tc>
@@ -1534,7 +1702,7 @@
               <w:rPr>
                 <w:rFonts w:ascii="Univers" w:hAnsi="Univers" w:cs="Times New Roman"/>
               </w:rPr>
-              <w:t>Materiale</w:t>
+              <w:t>MateriaPrima</w:t>
             </w:r>
             <w:r>
               <w:rPr>
@@ -1551,49 +1719,32 @@
                 <w:bCs w:val="0"/>
                 <w:u w:val="single"/>
               </w:rPr>
-              <w:t>Codice_mat</w:t>
-            </w:r>
-            <w:r>
-              <w:rPr>
-                <w:rFonts w:ascii="Univers" w:hAnsi="Univers" w:cs="Times New Roman"/>
-                <w:b w:val="0"/>
-                <w:bCs w:val="0"/>
-              </w:rPr>
-              <w:t xml:space="preserve">, settore, ripiano, scaffale, </w:t>
-            </w:r>
-            <w:proofErr w:type="spellStart"/>
-            <w:r>
-              <w:rPr>
-                <w:rFonts w:ascii="Univers" w:hAnsi="Univers" w:cs="Times New Roman"/>
-                <w:b w:val="0"/>
-                <w:bCs w:val="0"/>
-              </w:rPr>
-              <w:t>altre_spec</w:t>
-            </w:r>
-            <w:proofErr w:type="spellEnd"/>
-            <w:r>
-              <w:rPr>
-                <w:rFonts w:ascii="Univers" w:hAnsi="Univers" w:cs="Times New Roman"/>
-                <w:b w:val="0"/>
-                <w:bCs w:val="0"/>
-              </w:rPr>
-              <w:t xml:space="preserve">, colore, prezzo, tipologia, </w:t>
-            </w:r>
-            <w:proofErr w:type="spellStart"/>
-            <w:r>
-              <w:rPr>
-                <w:rFonts w:ascii="Univers" w:hAnsi="Univers" w:cs="Times New Roman"/>
-                <w:b w:val="0"/>
-                <w:bCs w:val="0"/>
-              </w:rPr>
-              <w:t>quantita</w:t>
-            </w:r>
-            <w:proofErr w:type="spellEnd"/>
-            <w:r>
-              <w:rPr>
-                <w:rFonts w:ascii="Univers" w:hAnsi="Univers" w:cs="Times New Roman"/>
-                <w:b w:val="0"/>
-                <w:bCs w:val="0"/>
+              <w:t>Codice_mat_prim,</w:t>
+            </w:r>
+            <w:r>
+              <w:rPr>
+                <w:rFonts w:ascii="Univers" w:hAnsi="Univers" w:cs="Times New Roman"/>
+                <w:b w:val="0"/>
+                <w:bCs w:val="0"/>
+              </w:rPr>
+              <w:t xml:space="preserve"> categoria, elasticita, durezza, </w:t>
+            </w:r>
+            <w:r>
+              <w:rPr>
+                <w:rFonts w:ascii="Univers" w:hAnsi="Univers" w:cs="Times New Roman"/>
+                <w:b w:val="0"/>
+                <w:bCs w:val="0"/>
+                <w:i/>
+                <w:iCs/>
+              </w:rPr>
+              <w:t>Contratto_Acquisto</w:t>
+            </w:r>
+            <w:r>
+              <w:rPr>
+                <w:rFonts w:ascii="Univers" w:hAnsi="Univers" w:cs="Times New Roman"/>
+                <w:b w:val="0"/>
+                <w:bCs w:val="0"/>
+                <w:u w:val="single"/>
               </w:rPr>
               <w:t xml:space="preserve">) </w:t>
             </w:r>
@@ -1615,6 +1766,7 @@
                 <w:rFonts w:ascii="Univers" w:hAnsi="Univers" w:cs="Times New Roman"/>
               </w:rPr>
             </w:pPr>
+            <w:proofErr w:type="spellStart"/>
             <w:r>
               <w:rPr>
                 <w:rFonts w:ascii="Univers" w:hAnsi="Univers" w:cs="Times New Roman"/>
@@ -1622,6 +1774,44 @@
               </w:rPr>
               <w:t>Codice_mat</w:t>
             </w:r>
+            <w:r>
+              <w:rPr>
+                <w:rFonts w:ascii="Univers" w:hAnsi="Univers" w:cs="Times New Roman"/>
+                <w:u w:val="single"/>
+              </w:rPr>
+              <w:t>_prim</w:t>
+            </w:r>
+            <w:proofErr w:type="spellEnd"/>
+            <w:r>
+              <w:rPr>
+                <w:rFonts w:ascii="Univers" w:hAnsi="Univers" w:cs="Times New Roman"/>
+                <w:u w:val="single"/>
+              </w:rPr>
+              <w:t xml:space="preserve"> </w:t>
+            </w:r>
+            <w:r>
+              <w:rPr>
+                <w:rFonts w:ascii="Univers" w:hAnsi="Univers" w:cs="Times New Roman"/>
+                <w:u w:val="single"/>
+              </w:rPr>
+              <w:sym w:font="Wingdings" w:char="F0E0"/>
+            </w:r>
+            <w:r>
+              <w:rPr>
+                <w:rFonts w:ascii="Univers" w:hAnsi="Univers" w:cs="Times New Roman"/>
+                <w:u w:val="single"/>
+              </w:rPr>
+              <w:t xml:space="preserve"> </w:t>
+            </w:r>
+            <w:proofErr w:type="spellStart"/>
+            <w:r>
+              <w:rPr>
+                <w:rFonts w:ascii="Univers" w:hAnsi="Univers" w:cs="Times New Roman"/>
+                <w:u w:val="single"/>
+              </w:rPr>
+              <w:t>Materiale.Codice_mat</w:t>
+            </w:r>
+            <w:proofErr w:type="spellEnd"/>
           </w:p>
         </w:tc>
       </w:tr>
@@ -1651,7 +1841,7 @@
               <w:rPr>
                 <w:rFonts w:ascii="Univers" w:hAnsi="Univers" w:cs="Times New Roman"/>
               </w:rPr>
-              <w:t>MateriaPrima</w:t>
+              <w:t>ProdottoFinito</w:t>
             </w:r>
             <w:r>
               <w:rPr>
@@ -1668,15 +1858,15 @@
                 <w:bCs w:val="0"/>
                 <w:u w:val="single"/>
               </w:rPr>
-              <w:t>Codice_mat_prim,</w:t>
-            </w:r>
-            <w:r>
-              <w:rPr>
-                <w:rFonts w:ascii="Univers" w:hAnsi="Univers" w:cs="Times New Roman"/>
-                <w:b w:val="0"/>
-                <w:bCs w:val="0"/>
-              </w:rPr>
-              <w:t xml:space="preserve"> categoria, elasticita, durezza, </w:t>
+              <w:t>Codice_prod_fin</w:t>
+            </w:r>
+            <w:r>
+              <w:rPr>
+                <w:rFonts w:ascii="Univers" w:hAnsi="Univers" w:cs="Times New Roman"/>
+                <w:b w:val="0"/>
+                <w:bCs w:val="0"/>
+              </w:rPr>
+              <w:t xml:space="preserve">, imballaggio, </w:t>
             </w:r>
             <w:r>
               <w:rPr>
@@ -1686,16 +1876,15 @@
                 <w:i/>
                 <w:iCs/>
               </w:rPr>
-              <w:t>Contratto_Acquisto</w:t>
-            </w:r>
-            <w:r>
-              <w:rPr>
-                <w:rFonts w:ascii="Univers" w:hAnsi="Univers" w:cs="Times New Roman"/>
-                <w:b w:val="0"/>
-                <w:bCs w:val="0"/>
-                <w:u w:val="single"/>
-              </w:rPr>
-              <w:t xml:space="preserve">) </w:t>
+              <w:t>Contratto_Vendita</w:t>
+            </w:r>
+            <w:r>
+              <w:rPr>
+                <w:rFonts w:ascii="Univers" w:hAnsi="Univers" w:cs="Times New Roman"/>
+                <w:b w:val="0"/>
+                <w:bCs w:val="0"/>
+              </w:rPr>
+              <w:t>)</w:t>
             </w:r>
           </w:p>
         </w:tc>
@@ -1715,20 +1904,52 @@
                 <w:rFonts w:ascii="Univers" w:hAnsi="Univers" w:cs="Times New Roman"/>
               </w:rPr>
             </w:pPr>
-            <w:r>
-              <w:rPr>
-                <w:rFonts w:ascii="Univers" w:hAnsi="Univers" w:cs="Times New Roman"/>
-                <w:u w:val="single"/>
-              </w:rPr>
-              <w:t>Codice_mat</w:t>
-            </w:r>
-            <w:r>
-              <w:rPr>
-                <w:rFonts w:ascii="Univers" w:hAnsi="Univers" w:cs="Times New Roman"/>
-                <w:u w:val="single"/>
-              </w:rPr>
-              <w:t>_prim</w:t>
-            </w:r>
+            <w:proofErr w:type="spellStart"/>
+            <w:r>
+              <w:rPr>
+                <w:rFonts w:ascii="Univers" w:hAnsi="Univers" w:cs="Times New Roman"/>
+                <w:u w:val="single"/>
+              </w:rPr>
+              <w:t>Codice_</w:t>
+            </w:r>
+            <w:r>
+              <w:rPr>
+                <w:rFonts w:ascii="Univers" w:hAnsi="Univers" w:cs="Times New Roman"/>
+                <w:u w:val="single"/>
+              </w:rPr>
+              <w:t>prod_fin</w:t>
+            </w:r>
+            <w:proofErr w:type="spellEnd"/>
+            <w:r>
+              <w:rPr>
+                <w:rFonts w:ascii="Univers" w:hAnsi="Univers" w:cs="Times New Roman"/>
+                <w:u w:val="single"/>
+              </w:rPr>
+              <w:t xml:space="preserve"> </w:t>
+            </w:r>
+            <w:r>
+              <w:rPr>
+                <w:rFonts w:ascii="Univers" w:hAnsi="Univers" w:cs="Times New Roman"/>
+                <w:u w:val="single"/>
+              </w:rPr>
+              <w:sym w:font="Wingdings" w:char="F0E0"/>
+            </w:r>
+            <w:r>
+              <w:rPr>
+                <w:rFonts w:ascii="Univers" w:hAnsi="Univers" w:cs="Times New Roman"/>
+                <w:u w:val="single"/>
+              </w:rPr>
+              <w:t xml:space="preserve"> </w:t>
+            </w:r>
+            <w:proofErr w:type="spellStart"/>
+            <w:r>
+              <w:rPr>
+                <w:rFonts w:ascii="Univers" w:hAnsi="Univers" w:cs="Times New Roman"/>
+                <w:u w:val="single"/>
+              </w:rPr>
+              <w:t>Materiale.Codice_mat</w:t>
+            </w:r>
+            <w:proofErr w:type="spellEnd"/>
           </w:p>
         </w:tc>
       </w:tr>
@@ -1741,23 +1962,22 @@
             <w:cnfStyle w:val="001000000000" w:firstRow="0" w:lastRow="0" w:firstColumn="1" w:lastColumn="0" w:oddVBand="0" w:evenVBand="0" w:oddHBand="0" w:evenHBand="0" w:firstRowFirstColumn="0" w:firstRowLastColumn="0" w:lastRowFirstColumn="0" w:lastRowLastColumn="0"/>
             <w:tcW w:w="4536" w:type="dxa"/>
             <w:tcBorders>
-              <w:bottom w:val="double" w:sz="4" w:space="0" w:color="4472C4" w:themeColor="accent1"/>
-              <w:right w:val="double" w:sz="4" w:space="0" w:color="4472C4" w:themeColor="accent1"/>
-            </w:tcBorders>
-          </w:tcPr>
-          <w:p>
-            <w:pPr>
-              <w:rPr>
-                <w:rFonts w:ascii="Univers" w:hAnsi="Univers" w:cs="Times New Roman"/>
-                <w:b w:val="0"/>
-                <w:bCs w:val="0"/>
-              </w:rPr>
-            </w:pPr>
-            <w:r>
-              <w:rPr>
-                <w:rFonts w:ascii="Univers" w:hAnsi="Univers" w:cs="Times New Roman"/>
-              </w:rPr>
-              <w:t>ProdottoFinito</w:t>
+              <w:right w:val="double" w:sz="4" w:space="0" w:color="4472C4" w:themeColor="accent1"/>
+            </w:tcBorders>
+          </w:tcPr>
+          <w:p>
+            <w:pPr>
+              <w:rPr>
+                <w:rFonts w:ascii="Univers" w:hAnsi="Univers" w:cs="Times New Roman"/>
+                <w:b w:val="0"/>
+                <w:bCs w:val="0"/>
+              </w:rPr>
+            </w:pPr>
+            <w:r>
+              <w:rPr>
+                <w:rFonts w:ascii="Univers" w:hAnsi="Univers" w:cs="Times New Roman"/>
+              </w:rPr>
+              <w:t>Semilavorato</w:t>
             </w:r>
             <w:r>
               <w:rPr>
@@ -1774,15 +1994,7 @@
                 <w:bCs w:val="0"/>
                 <w:u w:val="single"/>
               </w:rPr>
-              <w:t>Codice_prod_fin</w:t>
-            </w:r>
-            <w:r>
-              <w:rPr>
-                <w:rFonts w:ascii="Univers" w:hAnsi="Univers" w:cs="Times New Roman"/>
-                <w:b w:val="0"/>
-                <w:bCs w:val="0"/>
-              </w:rPr>
-              <w:t xml:space="preserve">, imballaggio, </w:t>
+              <w:t xml:space="preserve">Codice_semi, </w:t>
             </w:r>
             <w:r>
               <w:rPr>
@@ -1792,13 +2004,14 @@
                 <w:i/>
                 <w:iCs/>
               </w:rPr>
-              <w:t>Contratto_Vendita</w:t>
-            </w:r>
-            <w:r>
-              <w:rPr>
-                <w:rFonts w:ascii="Univers" w:hAnsi="Univers" w:cs="Times New Roman"/>
-                <w:b w:val="0"/>
-                <w:bCs w:val="0"/>
+              <w:t>Contratto_Acquisto</w:t>
+            </w:r>
+            <w:r>
+              <w:rPr>
+                <w:rFonts w:ascii="Univers" w:hAnsi="Univers" w:cs="Times New Roman"/>
+                <w:b w:val="0"/>
+                <w:bCs w:val="0"/>
+                <w:u w:val="single"/>
               </w:rPr>
               <w:t>)</w:t>
             </w:r>
@@ -1809,7 +2022,6 @@
             <w:tcW w:w="5245" w:type="dxa"/>
             <w:tcBorders>
               <w:left w:val="double" w:sz="4" w:space="0" w:color="4472C4" w:themeColor="accent1"/>
-              <w:bottom w:val="double" w:sz="4" w:space="0" w:color="4472C4" w:themeColor="accent1"/>
               <w:right w:val="double" w:sz="4" w:space="0" w:color="4472C4" w:themeColor="accent1"/>
             </w:tcBorders>
           </w:tcPr>
@@ -1820,6 +2032,7 @@
                 <w:rFonts w:ascii="Univers" w:hAnsi="Univers" w:cs="Times New Roman"/>
               </w:rPr>
             </w:pPr>
+            <w:proofErr w:type="spellStart"/>
             <w:r>
               <w:rPr>
                 <w:rFonts w:ascii="Univers" w:hAnsi="Univers" w:cs="Times New Roman"/>
@@ -1832,8 +2045,46 @@
                 <w:rFonts w:ascii="Univers" w:hAnsi="Univers" w:cs="Times New Roman"/>
                 <w:u w:val="single"/>
               </w:rPr>
-              <w:t>prod_fin</w:t>
-            </w:r>
+              <w:t>semi</w:t>
+            </w:r>
+            <w:proofErr w:type="spellEnd"/>
+            <w:r>
+              <w:rPr>
+                <w:rFonts w:ascii="Univers" w:hAnsi="Univers" w:cs="Times New Roman"/>
+                <w:u w:val="single"/>
+              </w:rPr>
+              <w:t xml:space="preserve"> </w:t>
+            </w:r>
+            <w:r>
+              <w:rPr>
+                <w:rFonts w:ascii="Univers" w:hAnsi="Univers" w:cs="Times New Roman"/>
+                <w:u w:val="single"/>
+              </w:rPr>
+              <w:t xml:space="preserve"> </w:t>
+            </w:r>
+            <w:r>
+              <w:rPr>
+                <w:rFonts w:ascii="Univers" w:hAnsi="Univers" w:cs="Times New Roman"/>
+                <w:u w:val="single"/>
+              </w:rPr>
+              <w:sym w:font="Wingdings" w:char="F0E0"/>
+            </w:r>
+            <w:r>
+              <w:rPr>
+                <w:rFonts w:ascii="Univers" w:hAnsi="Univers" w:cs="Times New Roman"/>
+                <w:u w:val="single"/>
+              </w:rPr>
+              <w:t xml:space="preserve"> </w:t>
+            </w:r>
+            <w:proofErr w:type="spellStart"/>
+            <w:r>
+              <w:rPr>
+                <w:rFonts w:ascii="Univers" w:hAnsi="Univers" w:cs="Times New Roman"/>
+                <w:u w:val="single"/>
+              </w:rPr>
+              <w:t>Materiale.Codice_mat</w:t>
+            </w:r>
+            <w:proofErr w:type="spellEnd"/>
           </w:p>
         </w:tc>
       </w:tr>
@@ -1847,6 +2098,344 @@
             <w:cnfStyle w:val="001000000000" w:firstRow="0" w:lastRow="0" w:firstColumn="1" w:lastColumn="0" w:oddVBand="0" w:evenVBand="0" w:oddHBand="0" w:evenHBand="0" w:firstRowFirstColumn="0" w:firstRowLastColumn="0" w:lastRowFirstColumn="0" w:lastRowLastColumn="0"/>
             <w:tcW w:w="4536" w:type="dxa"/>
             <w:tcBorders>
+              <w:right w:val="double" w:sz="4" w:space="0" w:color="4472C4" w:themeColor="accent1"/>
+            </w:tcBorders>
+          </w:tcPr>
+          <w:p>
+            <w:pPr>
+              <w:rPr>
+                <w:rFonts w:ascii="Univers" w:hAnsi="Univers" w:cs="Times New Roman"/>
+              </w:rPr>
+            </w:pPr>
+            <w:proofErr w:type="spellStart"/>
+            <w:r>
+              <w:rPr>
+                <w:rFonts w:ascii="Univers" w:hAnsi="Univers" w:cs="Times New Roman"/>
+              </w:rPr>
+              <w:t>Catal_vendita</w:t>
+            </w:r>
+            <w:proofErr w:type="spellEnd"/>
+            <w:r>
+              <w:rPr>
+                <w:rFonts w:ascii="Univers" w:hAnsi="Univers" w:cs="Times New Roman"/>
+              </w:rPr>
+              <w:t>(</w:t>
+            </w:r>
+            <w:proofErr w:type="spellStart"/>
+            <w:r>
+              <w:rPr>
+                <w:rFonts w:ascii="Univers" w:hAnsi="Univers" w:cs="Times New Roman"/>
+              </w:rPr>
+              <w:t>ContrVendita</w:t>
+            </w:r>
+            <w:proofErr w:type="spellEnd"/>
+            <w:r>
+              <w:rPr>
+                <w:rFonts w:ascii="Univers" w:hAnsi="Univers" w:cs="Times New Roman"/>
+              </w:rPr>
+              <w:t>, materiale</w:t>
+            </w:r>
+            <w:r>
+              <w:rPr>
+                <w:rFonts w:ascii="Univers" w:hAnsi="Univers" w:cs="Times New Roman"/>
+              </w:rPr>
+              <w:t xml:space="preserve">, prezzo, </w:t>
+            </w:r>
+            <w:proofErr w:type="spellStart"/>
+            <w:r>
+              <w:rPr>
+                <w:rFonts w:ascii="Univers" w:hAnsi="Univers" w:cs="Times New Roman"/>
+              </w:rPr>
+              <w:t>quantita</w:t>
+            </w:r>
+            <w:proofErr w:type="spellEnd"/>
+            <w:r>
+              <w:rPr>
+                <w:rFonts w:ascii="Univers" w:hAnsi="Univers" w:cs="Times New Roman"/>
+              </w:rPr>
+              <w:t>)</w:t>
+            </w:r>
+          </w:p>
+        </w:tc>
+        <w:tc>
+          <w:tcPr>
+            <w:tcW w:w="5245" w:type="dxa"/>
+            <w:tcBorders>
+              <w:left w:val="double" w:sz="4" w:space="0" w:color="4472C4" w:themeColor="accent1"/>
+              <w:right w:val="double" w:sz="4" w:space="0" w:color="4472C4" w:themeColor="accent1"/>
+            </w:tcBorders>
+          </w:tcPr>
+          <w:p>
+            <w:pPr>
+              <w:cnfStyle w:val="000000100000" w:firstRow="0" w:lastRow="0" w:firstColumn="0" w:lastColumn="0" w:oddVBand="0" w:evenVBand="0" w:oddHBand="1" w:evenHBand="0" w:firstRowFirstColumn="0" w:firstRowLastColumn="0" w:lastRowFirstColumn="0" w:lastRowLastColumn="0"/>
+              <w:rPr>
+                <w:rFonts w:ascii="Univers" w:hAnsi="Univers" w:cs="Times New Roman"/>
+                <w:u w:val="single"/>
+              </w:rPr>
+            </w:pPr>
+            <w:proofErr w:type="spellStart"/>
+            <w:r>
+              <w:rPr>
+                <w:rFonts w:ascii="Univers" w:hAnsi="Univers" w:cs="Times New Roman"/>
+                <w:u w:val="single"/>
+              </w:rPr>
+              <w:t>ContrVendita</w:t>
+            </w:r>
+            <w:proofErr w:type="spellEnd"/>
+            <w:r>
+              <w:rPr>
+                <w:rFonts w:ascii="Univers" w:hAnsi="Univers" w:cs="Times New Roman"/>
+                <w:u w:val="single"/>
+              </w:rPr>
+              <w:t xml:space="preserve"> </w:t>
+            </w:r>
+            <w:r>
+              <w:rPr>
+                <w:rFonts w:ascii="Univers" w:hAnsi="Univers" w:cs="Times New Roman"/>
+                <w:u w:val="single"/>
+              </w:rPr>
+              <w:sym w:font="Wingdings" w:char="F0E0"/>
+            </w:r>
+            <w:r>
+              <w:rPr>
+                <w:rFonts w:ascii="Univers" w:hAnsi="Univers" w:cs="Times New Roman"/>
+                <w:u w:val="single"/>
+              </w:rPr>
+              <w:t xml:space="preserve"> </w:t>
+            </w:r>
+            <w:proofErr w:type="spellStart"/>
+            <w:r>
+              <w:rPr>
+                <w:rFonts w:ascii="Univers" w:hAnsi="Univers" w:cs="Times New Roman"/>
+                <w:u w:val="single"/>
+              </w:rPr>
+              <w:t>ContrattoVendita.Codice_ven</w:t>
+            </w:r>
+            <w:proofErr w:type="spellEnd"/>
+          </w:p>
+          <w:p>
+            <w:pPr>
+              <w:cnfStyle w:val="000000100000" w:firstRow="0" w:lastRow="0" w:firstColumn="0" w:lastColumn="0" w:oddVBand="0" w:evenVBand="0" w:oddHBand="1" w:evenHBand="0" w:firstRowFirstColumn="0" w:firstRowLastColumn="0" w:lastRowFirstColumn="0" w:lastRowLastColumn="0"/>
+              <w:rPr>
+                <w:rFonts w:ascii="Univers" w:hAnsi="Univers" w:cs="Times New Roman"/>
+                <w:u w:val="single"/>
+              </w:rPr>
+            </w:pPr>
+            <w:r>
+              <w:rPr>
+                <w:rFonts w:ascii="Univers" w:hAnsi="Univers" w:cs="Times New Roman"/>
+                <w:u w:val="single"/>
+              </w:rPr>
+              <w:t xml:space="preserve">Materiale </w:t>
+            </w:r>
+            <w:r>
+              <w:rPr>
+                <w:rFonts w:ascii="Univers" w:hAnsi="Univers" w:cs="Times New Roman"/>
+                <w:u w:val="single"/>
+              </w:rPr>
+              <w:sym w:font="Wingdings" w:char="F0E0"/>
+            </w:r>
+            <w:r>
+              <w:rPr>
+                <w:rFonts w:ascii="Univers" w:hAnsi="Univers" w:cs="Times New Roman"/>
+                <w:u w:val="single"/>
+              </w:rPr>
+              <w:t xml:space="preserve"> </w:t>
+            </w:r>
+            <w:proofErr w:type="spellStart"/>
+            <w:r>
+              <w:rPr>
+                <w:rFonts w:ascii="Univers" w:hAnsi="Univers" w:cs="Times New Roman"/>
+                <w:u w:val="single"/>
+              </w:rPr>
+              <w:t>Prodottofinito.Codice_prod</w:t>
+            </w:r>
+            <w:proofErr w:type="spellEnd"/>
+          </w:p>
+        </w:tc>
+      </w:tr>
+      <w:tr>
+        <w:trPr>
+          <w:trHeight w:val="240"/>
+        </w:trPr>
+        <w:tc>
+          <w:tcPr>
+            <w:cnfStyle w:val="001000000000" w:firstRow="0" w:lastRow="0" w:firstColumn="1" w:lastColumn="0" w:oddVBand="0" w:evenVBand="0" w:oddHBand="0" w:evenHBand="0" w:firstRowFirstColumn="0" w:firstRowLastColumn="0" w:lastRowFirstColumn="0" w:lastRowLastColumn="0"/>
+            <w:tcW w:w="4536" w:type="dxa"/>
+            <w:tcBorders>
+              <w:right w:val="double" w:sz="4" w:space="0" w:color="4472C4" w:themeColor="accent1"/>
+            </w:tcBorders>
+          </w:tcPr>
+          <w:p>
+            <w:pPr>
+              <w:rPr>
+                <w:rFonts w:ascii="Univers" w:hAnsi="Univers" w:cs="Times New Roman"/>
+              </w:rPr>
+            </w:pPr>
+            <w:proofErr w:type="spellStart"/>
+            <w:r>
+              <w:rPr>
+                <w:rFonts w:ascii="Univers" w:hAnsi="Univers" w:cs="Times New Roman"/>
+              </w:rPr>
+              <w:t>Catal_materiaprima</w:t>
+            </w:r>
+            <w:proofErr w:type="spellEnd"/>
+            <w:r>
+              <w:rPr>
+                <w:rFonts w:ascii="Univers" w:hAnsi="Univers" w:cs="Times New Roman"/>
+              </w:rPr>
+              <w:t>(</w:t>
+            </w:r>
+            <w:proofErr w:type="spellStart"/>
+            <w:r>
+              <w:rPr>
+                <w:rFonts w:ascii="Univers" w:hAnsi="Univers" w:cs="Times New Roman"/>
+              </w:rPr>
+              <w:t>ContrAcquisto</w:t>
+            </w:r>
+            <w:proofErr w:type="spellEnd"/>
+            <w:r>
+              <w:rPr>
+                <w:rFonts w:ascii="Univers" w:hAnsi="Univers" w:cs="Times New Roman"/>
+              </w:rPr>
+              <w:t>, materiale</w:t>
+            </w:r>
+            <w:r>
+              <w:rPr>
+                <w:rFonts w:ascii="Univers" w:hAnsi="Univers" w:cs="Times New Roman"/>
+              </w:rPr>
+              <w:t xml:space="preserve">, prezzo, </w:t>
+            </w:r>
+            <w:proofErr w:type="spellStart"/>
+            <w:r>
+              <w:rPr>
+                <w:rFonts w:ascii="Univers" w:hAnsi="Univers" w:cs="Times New Roman"/>
+              </w:rPr>
+              <w:t>quantita</w:t>
+            </w:r>
+            <w:proofErr w:type="spellEnd"/>
+            <w:r>
+              <w:rPr>
+                <w:rFonts w:ascii="Univers" w:hAnsi="Univers" w:cs="Times New Roman"/>
+              </w:rPr>
+              <w:t>)</w:t>
+            </w:r>
+          </w:p>
+        </w:tc>
+        <w:tc>
+          <w:tcPr>
+            <w:tcW w:w="5245" w:type="dxa"/>
+            <w:tcBorders>
+              <w:left w:val="double" w:sz="4" w:space="0" w:color="4472C4" w:themeColor="accent1"/>
+              <w:right w:val="double" w:sz="4" w:space="0" w:color="4472C4" w:themeColor="accent1"/>
+            </w:tcBorders>
+          </w:tcPr>
+          <w:p>
+            <w:pPr>
+              <w:cnfStyle w:val="000000000000" w:firstRow="0" w:lastRow="0" w:firstColumn="0" w:lastColumn="0" w:oddVBand="0" w:evenVBand="0" w:oddHBand="0" w:evenHBand="0" w:firstRowFirstColumn="0" w:firstRowLastColumn="0" w:lastRowFirstColumn="0" w:lastRowLastColumn="0"/>
+              <w:rPr>
+                <w:rFonts w:ascii="Univers" w:hAnsi="Univers" w:cs="Times New Roman"/>
+                <w:u w:val="single"/>
+              </w:rPr>
+            </w:pPr>
+            <w:proofErr w:type="spellStart"/>
+            <w:r>
+              <w:rPr>
+                <w:rFonts w:ascii="Univers" w:hAnsi="Univers" w:cs="Times New Roman"/>
+                <w:u w:val="single"/>
+              </w:rPr>
+              <w:t>ContrAcquisto</w:t>
+            </w:r>
+            <w:proofErr w:type="spellEnd"/>
+            <w:r>
+              <w:rPr>
+                <w:rFonts w:ascii="Univers" w:hAnsi="Univers" w:cs="Times New Roman"/>
+                <w:u w:val="single"/>
+              </w:rPr>
+              <w:t xml:space="preserve"> </w:t>
+            </w:r>
+            <w:r>
+              <w:rPr>
+                <w:rFonts w:ascii="Univers" w:hAnsi="Univers" w:cs="Times New Roman"/>
+                <w:u w:val="single"/>
+              </w:rPr>
+              <w:sym w:font="Wingdings" w:char="F0E0"/>
+            </w:r>
+            <w:r>
+              <w:rPr>
+                <w:rFonts w:ascii="Univers" w:hAnsi="Univers" w:cs="Times New Roman"/>
+                <w:u w:val="single"/>
+              </w:rPr>
+              <w:t xml:space="preserve"> </w:t>
+            </w:r>
+            <w:proofErr w:type="spellStart"/>
+            <w:r>
+              <w:rPr>
+                <w:rFonts w:ascii="Univers" w:hAnsi="Univers" w:cs="Times New Roman"/>
+                <w:u w:val="single"/>
+              </w:rPr>
+              <w:t>ContrattoAcquisto.Codice_Acqu</w:t>
+            </w:r>
+            <w:proofErr w:type="spellEnd"/>
+          </w:p>
+          <w:p>
+            <w:pPr>
+              <w:cnfStyle w:val="000000000000" w:firstRow="0" w:lastRow="0" w:firstColumn="0" w:lastColumn="0" w:oddVBand="0" w:evenVBand="0" w:oddHBand="0" w:evenHBand="0" w:firstRowFirstColumn="0" w:firstRowLastColumn="0" w:lastRowFirstColumn="0" w:lastRowLastColumn="0"/>
+              <w:rPr>
+                <w:rFonts w:ascii="Univers" w:hAnsi="Univers" w:cs="Times New Roman"/>
+                <w:u w:val="single"/>
+              </w:rPr>
+            </w:pPr>
+            <w:r>
+              <w:rPr>
+                <w:rFonts w:ascii="Univers" w:hAnsi="Univers" w:cs="Times New Roman"/>
+                <w:u w:val="single"/>
+              </w:rPr>
+              <w:t xml:space="preserve">Materiale </w:t>
+            </w:r>
+            <w:r>
+              <w:rPr>
+                <w:rFonts w:ascii="Univers" w:hAnsi="Univers" w:cs="Times New Roman"/>
+                <w:u w:val="single"/>
+              </w:rPr>
+              <w:sym w:font="Wingdings" w:char="F0E0"/>
+            </w:r>
+            <w:r>
+              <w:rPr>
+                <w:rFonts w:ascii="Univers" w:hAnsi="Univers" w:cs="Times New Roman"/>
+                <w:u w:val="single"/>
+              </w:rPr>
+              <w:t xml:space="preserve"> </w:t>
+            </w:r>
+            <w:proofErr w:type="spellStart"/>
+            <w:r>
+              <w:rPr>
+                <w:rFonts w:ascii="Univers" w:hAnsi="Univers" w:cs="Times New Roman"/>
+                <w:u w:val="single"/>
+              </w:rPr>
+              <w:t>M</w:t>
+            </w:r>
+            <w:r>
+              <w:rPr>
+                <w:rFonts w:ascii="Univers" w:hAnsi="Univers" w:cs="Times New Roman"/>
+                <w:u w:val="single"/>
+              </w:rPr>
+              <w:t>ateriaprima.Codice_mat_prim</w:t>
+            </w:r>
+            <w:proofErr w:type="spellEnd"/>
+          </w:p>
+        </w:tc>
+      </w:tr>
+      <w:tr>
+        <w:trPr>
+          <w:cnfStyle w:val="000000100000" w:firstRow="0" w:lastRow="0" w:firstColumn="0" w:lastColumn="0" w:oddVBand="0" w:evenVBand="0" w:oddHBand="1" w:evenHBand="0" w:firstRowFirstColumn="0" w:firstRowLastColumn="0" w:lastRowFirstColumn="0" w:lastRowLastColumn="0"/>
+          <w:trHeight w:val="240"/>
+        </w:trPr>
+        <w:tc>
+          <w:tcPr>
+            <w:cnfStyle w:val="001000000000" w:firstRow="0" w:lastRow="0" w:firstColumn="1" w:lastColumn="0" w:oddVBand="0" w:evenVBand="0" w:oddHBand="0" w:evenHBand="0" w:firstRowFirstColumn="0" w:firstRowLastColumn="0" w:lastRowFirstColumn="0" w:lastRowLastColumn="0"/>
+            <w:tcW w:w="4536" w:type="dxa"/>
+            <w:tcBorders>
               <w:bottom w:val="double" w:sz="4" w:space="0" w:color="4472C4" w:themeColor="accent1"/>
               <w:right w:val="double" w:sz="4" w:space="0" w:color="4472C4" w:themeColor="accent1"/>
             </w:tcBorders>
@@ -1855,49 +2444,53 @@
             <w:pPr>
               <w:rPr>
                 <w:rFonts w:ascii="Univers" w:hAnsi="Univers" w:cs="Times New Roman"/>
-                <w:b w:val="0"/>
-                <w:bCs w:val="0"/>
-              </w:rPr>
-            </w:pPr>
-            <w:r>
-              <w:rPr>
-                <w:rFonts w:ascii="Univers" w:hAnsi="Univers" w:cs="Times New Roman"/>
-              </w:rPr>
-              <w:t>Semilavorato</w:t>
-            </w:r>
-            <w:r>
-              <w:rPr>
-                <w:rFonts w:ascii="Univers" w:hAnsi="Univers" w:cs="Times New Roman"/>
-                <w:b w:val="0"/>
-                <w:bCs w:val="0"/>
-              </w:rPr>
-              <w:t xml:space="preserve"> (</w:t>
-            </w:r>
-            <w:r>
-              <w:rPr>
-                <w:rFonts w:ascii="Univers" w:hAnsi="Univers" w:cs="Times New Roman"/>
-                <w:b w:val="0"/>
-                <w:bCs w:val="0"/>
-                <w:u w:val="single"/>
-              </w:rPr>
-              <w:t xml:space="preserve">Codice_semi, </w:t>
-            </w:r>
-            <w:r>
-              <w:rPr>
-                <w:rFonts w:ascii="Univers" w:hAnsi="Univers" w:cs="Times New Roman"/>
-                <w:b w:val="0"/>
-                <w:bCs w:val="0"/>
-                <w:i/>
-                <w:iCs/>
-              </w:rPr>
-              <w:t>Contratto_Acquisto</w:t>
-            </w:r>
-            <w:r>
-              <w:rPr>
-                <w:rFonts w:ascii="Univers" w:hAnsi="Univers" w:cs="Times New Roman"/>
-                <w:b w:val="0"/>
-                <w:bCs w:val="0"/>
-                <w:u w:val="single"/>
+              </w:rPr>
+            </w:pPr>
+            <w:proofErr w:type="spellStart"/>
+            <w:r>
+              <w:rPr>
+                <w:rFonts w:ascii="Univers" w:hAnsi="Univers" w:cs="Times New Roman"/>
+              </w:rPr>
+              <w:t>Catal_semilavorato</w:t>
+            </w:r>
+            <w:proofErr w:type="spellEnd"/>
+            <w:r>
+              <w:rPr>
+                <w:rFonts w:ascii="Univers" w:hAnsi="Univers" w:cs="Times New Roman"/>
+              </w:rPr>
+              <w:t>(</w:t>
+            </w:r>
+            <w:proofErr w:type="spellStart"/>
+            <w:r>
+              <w:rPr>
+                <w:rFonts w:ascii="Univers" w:hAnsi="Univers" w:cs="Times New Roman"/>
+              </w:rPr>
+              <w:t>ContrAcquisto</w:t>
+            </w:r>
+            <w:proofErr w:type="spellEnd"/>
+            <w:r>
+              <w:rPr>
+                <w:rFonts w:ascii="Univers" w:hAnsi="Univers" w:cs="Times New Roman"/>
+              </w:rPr>
+              <w:t>, materiale</w:t>
+            </w:r>
+            <w:r>
+              <w:rPr>
+                <w:rFonts w:ascii="Univers" w:hAnsi="Univers" w:cs="Times New Roman"/>
+              </w:rPr>
+              <w:t xml:space="preserve">, prezzo, </w:t>
+            </w:r>
+            <w:proofErr w:type="spellStart"/>
+            <w:r>
+              <w:rPr>
+                <w:rFonts w:ascii="Univers" w:hAnsi="Univers" w:cs="Times New Roman"/>
+              </w:rPr>
+              <w:t>quantita</w:t>
+            </w:r>
+            <w:proofErr w:type="spellEnd"/>
+            <w:r>
+              <w:rPr>
+                <w:rFonts w:ascii="Univers" w:hAnsi="Univers" w:cs="Times New Roman"/>
               </w:rPr>
               <w:t>)</w:t>
             </w:r>
@@ -1917,28 +2510,77 @@
               <w:cnfStyle w:val="000000100000" w:firstRow="0" w:lastRow="0" w:firstColumn="0" w:lastColumn="0" w:oddVBand="0" w:evenVBand="0" w:oddHBand="1" w:evenHBand="0" w:firstRowFirstColumn="0" w:firstRowLastColumn="0" w:lastRowFirstColumn="0" w:lastRowLastColumn="0"/>
               <w:rPr>
                 <w:rFonts w:ascii="Univers" w:hAnsi="Univers" w:cs="Times New Roman"/>
-              </w:rPr>
-            </w:pPr>
-            <w:r>
-              <w:rPr>
-                <w:rFonts w:ascii="Univers" w:hAnsi="Univers" w:cs="Times New Roman"/>
-                <w:u w:val="single"/>
-              </w:rPr>
-              <w:t>Codice_</w:t>
-            </w:r>
-            <w:r>
-              <w:rPr>
-                <w:rFonts w:ascii="Univers" w:hAnsi="Univers" w:cs="Times New Roman"/>
-                <w:u w:val="single"/>
-              </w:rPr>
-              <w:t>semi</w:t>
-            </w:r>
+                <w:u w:val="single"/>
+              </w:rPr>
+            </w:pPr>
+            <w:proofErr w:type="spellStart"/>
+            <w:r>
+              <w:rPr>
+                <w:rFonts w:ascii="Univers" w:hAnsi="Univers" w:cs="Times New Roman"/>
+                <w:u w:val="single"/>
+              </w:rPr>
+              <w:t>ContrAcquisto</w:t>
+            </w:r>
+            <w:proofErr w:type="spellEnd"/>
             <w:r>
               <w:rPr>
                 <w:rFonts w:ascii="Univers" w:hAnsi="Univers" w:cs="Times New Roman"/>
                 <w:u w:val="single"/>
               </w:rPr>
               <w:t xml:space="preserve"> </w:t>
+            </w:r>
+            <w:r>
+              <w:rPr>
+                <w:rFonts w:ascii="Univers" w:hAnsi="Univers" w:cs="Times New Roman"/>
+                <w:u w:val="single"/>
+              </w:rPr>
+              <w:sym w:font="Wingdings" w:char="F0E0"/>
+            </w:r>
+            <w:r>
+              <w:rPr>
+                <w:rFonts w:ascii="Univers" w:hAnsi="Univers" w:cs="Times New Roman"/>
+                <w:u w:val="single"/>
+              </w:rPr>
+              <w:t xml:space="preserve"> </w:t>
+            </w:r>
+            <w:proofErr w:type="spellStart"/>
+            <w:r>
+              <w:rPr>
+                <w:rFonts w:ascii="Univers" w:hAnsi="Univers" w:cs="Times New Roman"/>
+                <w:u w:val="single"/>
+              </w:rPr>
+              <w:t>ContrattoAcquisto.Codice_Acqu</w:t>
+            </w:r>
+            <w:proofErr w:type="spellEnd"/>
+          </w:p>
+          <w:p>
+            <w:pPr>
+              <w:cnfStyle w:val="000000100000" w:firstRow="0" w:lastRow="0" w:firstColumn="0" w:lastColumn="0" w:oddVBand="0" w:evenVBand="0" w:oddHBand="1" w:evenHBand="0" w:firstRowFirstColumn="0" w:firstRowLastColumn="0" w:lastRowFirstColumn="0" w:lastRowLastColumn="0"/>
+              <w:rPr>
+                <w:rFonts w:ascii="Univers" w:hAnsi="Univers" w:cs="Times New Roman"/>
+                <w:u w:val="single"/>
+              </w:rPr>
+            </w:pPr>
+            <w:r>
+              <w:rPr>
+                <w:rFonts w:ascii="Univers" w:hAnsi="Univers" w:cs="Times New Roman"/>
+                <w:u w:val="single"/>
+              </w:rPr>
+              <w:t xml:space="preserve">Materiale </w:t>
+            </w:r>
+            <w:r>
+              <w:rPr>
+                <w:rFonts w:ascii="Univers" w:hAnsi="Univers" w:cs="Times New Roman"/>
+                <w:u w:val="single"/>
+              </w:rPr>
+              <w:sym w:font="Wingdings" w:char="F0E0"/>
+            </w:r>
+            <w:r>
+              <w:rPr>
+                <w:rFonts w:ascii="Univers" w:hAnsi="Univers" w:cs="Times New Roman"/>
+                <w:u w:val="single"/>
+              </w:rPr>
+              <w:t xml:space="preserve"> Semilavorato.Codice_semi</w:t>
             </w:r>
           </w:p>
         </w:tc>

</xml_diff>